<commit_message>
Initial SQL Cleansing + Table Splitting
Cleaned up unused columns in the database, then went on to split the data into 3 different MySQL tables.
</commit_message>
<xml_diff>
--- a/Project Contents/Malverde Data Documentation.docx
+++ b/Project Contents/Malverde Data Documentation.docx
@@ -48,17 +48,500 @@
           </w:r>
         </w:p>
         <w:p>
-          <w:fldSimple w:instr=" TOC \o &quot;1-3&quot; \h \z \u ">
-            <w:r>
-              <w:rPr>
-                <w:b/>
-                <w:bCs/>
-                <w:noProof/>
-                <w:lang w:val="en-US"/>
-              </w:rPr>
-              <w:t>No table of contents entries found.</w:t>
-            </w:r>
-          </w:fldSimple>
+          <w:pPr>
+            <w:pStyle w:val="TOC1"/>
+            <w:tabs>
+              <w:tab w:val="right" w:leader="dot" w:pos="9016"/>
+            </w:tabs>
+            <w:rPr>
+              <w:noProof/>
+            </w:rPr>
+          </w:pPr>
+          <w:r>
+            <w:fldChar w:fldCharType="begin"/>
+          </w:r>
+          <w:r>
+            <w:instrText xml:space="preserve"> TOC \o "1-3" \h \z \u </w:instrText>
+          </w:r>
+          <w:r>
+            <w:fldChar w:fldCharType="separate"/>
+          </w:r>
+          <w:hyperlink w:anchor="_Toc195262281" w:history="1">
+            <w:r>
+              <w:rPr>
+                <w:rStyle w:val="Hyperlink"/>
+                <w:noProof/>
+              </w:rPr>
+              <w:t>Initial Data Analysis</w:t>
+            </w:r>
+            <w:r>
+              <w:rPr>
+                <w:noProof/>
+                <w:webHidden/>
+              </w:rPr>
+              <w:tab/>
+            </w:r>
+            <w:r>
+              <w:rPr>
+                <w:noProof/>
+                <w:webHidden/>
+              </w:rPr>
+              <w:fldChar w:fldCharType="begin"/>
+            </w:r>
+            <w:r>
+              <w:rPr>
+                <w:noProof/>
+                <w:webHidden/>
+              </w:rPr>
+              <w:instrText xml:space="preserve"> PAGEREF _Toc195262281 \h </w:instrText>
+            </w:r>
+            <w:r>
+              <w:rPr>
+                <w:noProof/>
+                <w:webHidden/>
+              </w:rPr>
+            </w:r>
+            <w:r>
+              <w:rPr>
+                <w:noProof/>
+                <w:webHidden/>
+              </w:rPr>
+              <w:fldChar w:fldCharType="separate"/>
+            </w:r>
+            <w:r>
+              <w:rPr>
+                <w:noProof/>
+                <w:webHidden/>
+              </w:rPr>
+              <w:t>3</w:t>
+            </w:r>
+            <w:r>
+              <w:rPr>
+                <w:noProof/>
+                <w:webHidden/>
+              </w:rPr>
+              <w:fldChar w:fldCharType="end"/>
+            </w:r>
+          </w:hyperlink>
+        </w:p>
+        <w:p>
+          <w:pPr>
+            <w:pStyle w:val="TOC1"/>
+            <w:tabs>
+              <w:tab w:val="right" w:leader="dot" w:pos="9016"/>
+            </w:tabs>
+            <w:rPr>
+              <w:noProof/>
+            </w:rPr>
+          </w:pPr>
+          <w:hyperlink w:anchor="_Toc195262282" w:history="1">
+            <w:r>
+              <w:rPr>
+                <w:rStyle w:val="Hyperlink"/>
+                <w:noProof/>
+              </w:rPr>
+              <w:t>Initial Data Transforming and Load</w:t>
+            </w:r>
+            <w:r>
+              <w:rPr>
+                <w:noProof/>
+                <w:webHidden/>
+              </w:rPr>
+              <w:tab/>
+            </w:r>
+            <w:r>
+              <w:rPr>
+                <w:noProof/>
+                <w:webHidden/>
+              </w:rPr>
+              <w:fldChar w:fldCharType="begin"/>
+            </w:r>
+            <w:r>
+              <w:rPr>
+                <w:noProof/>
+                <w:webHidden/>
+              </w:rPr>
+              <w:instrText xml:space="preserve"> PAGEREF _Toc195262282 \h </w:instrText>
+            </w:r>
+            <w:r>
+              <w:rPr>
+                <w:noProof/>
+                <w:webHidden/>
+              </w:rPr>
+            </w:r>
+            <w:r>
+              <w:rPr>
+                <w:noProof/>
+                <w:webHidden/>
+              </w:rPr>
+              <w:fldChar w:fldCharType="separate"/>
+            </w:r>
+            <w:r>
+              <w:rPr>
+                <w:noProof/>
+                <w:webHidden/>
+              </w:rPr>
+              <w:t>5</w:t>
+            </w:r>
+            <w:r>
+              <w:rPr>
+                <w:noProof/>
+                <w:webHidden/>
+              </w:rPr>
+              <w:fldChar w:fldCharType="end"/>
+            </w:r>
+          </w:hyperlink>
+        </w:p>
+        <w:p>
+          <w:pPr>
+            <w:pStyle w:val="TOC2"/>
+            <w:tabs>
+              <w:tab w:val="right" w:leader="dot" w:pos="9016"/>
+            </w:tabs>
+            <w:rPr>
+              <w:noProof/>
+            </w:rPr>
+          </w:pPr>
+          <w:hyperlink w:anchor="_Toc195262283" w:history="1">
+            <w:r>
+              <w:rPr>
+                <w:rStyle w:val="Hyperlink"/>
+                <w:noProof/>
+              </w:rPr>
+              <w:t>Import to Python</w:t>
+            </w:r>
+            <w:r>
+              <w:rPr>
+                <w:noProof/>
+                <w:webHidden/>
+              </w:rPr>
+              <w:tab/>
+            </w:r>
+            <w:r>
+              <w:rPr>
+                <w:noProof/>
+                <w:webHidden/>
+              </w:rPr>
+              <w:fldChar w:fldCharType="begin"/>
+            </w:r>
+            <w:r>
+              <w:rPr>
+                <w:noProof/>
+                <w:webHidden/>
+              </w:rPr>
+              <w:instrText xml:space="preserve"> PAGEREF _Toc195262283 \h </w:instrText>
+            </w:r>
+            <w:r>
+              <w:rPr>
+                <w:noProof/>
+                <w:webHidden/>
+              </w:rPr>
+            </w:r>
+            <w:r>
+              <w:rPr>
+                <w:noProof/>
+                <w:webHidden/>
+              </w:rPr>
+              <w:fldChar w:fldCharType="separate"/>
+            </w:r>
+            <w:r>
+              <w:rPr>
+                <w:noProof/>
+                <w:webHidden/>
+              </w:rPr>
+              <w:t>5</w:t>
+            </w:r>
+            <w:r>
+              <w:rPr>
+                <w:noProof/>
+                <w:webHidden/>
+              </w:rPr>
+              <w:fldChar w:fldCharType="end"/>
+            </w:r>
+          </w:hyperlink>
+        </w:p>
+        <w:p>
+          <w:pPr>
+            <w:pStyle w:val="TOC2"/>
+            <w:tabs>
+              <w:tab w:val="right" w:leader="dot" w:pos="9016"/>
+            </w:tabs>
+            <w:rPr>
+              <w:noProof/>
+            </w:rPr>
+          </w:pPr>
+          <w:hyperlink w:anchor="_Toc195262284" w:history="1">
+            <w:r>
+              <w:rPr>
+                <w:rStyle w:val="Hyperlink"/>
+                <w:noProof/>
+              </w:rPr>
+              <w:t>Handling UTF-8 Characters</w:t>
+            </w:r>
+            <w:r>
+              <w:rPr>
+                <w:noProof/>
+                <w:webHidden/>
+              </w:rPr>
+              <w:tab/>
+            </w:r>
+            <w:r>
+              <w:rPr>
+                <w:noProof/>
+                <w:webHidden/>
+              </w:rPr>
+              <w:fldChar w:fldCharType="begin"/>
+            </w:r>
+            <w:r>
+              <w:rPr>
+                <w:noProof/>
+                <w:webHidden/>
+              </w:rPr>
+              <w:instrText xml:space="preserve"> PAGEREF _Toc195262284 \h </w:instrText>
+            </w:r>
+            <w:r>
+              <w:rPr>
+                <w:noProof/>
+                <w:webHidden/>
+              </w:rPr>
+            </w:r>
+            <w:r>
+              <w:rPr>
+                <w:noProof/>
+                <w:webHidden/>
+              </w:rPr>
+              <w:fldChar w:fldCharType="separate"/>
+            </w:r>
+            <w:r>
+              <w:rPr>
+                <w:noProof/>
+                <w:webHidden/>
+              </w:rPr>
+              <w:t>6</w:t>
+            </w:r>
+            <w:r>
+              <w:rPr>
+                <w:noProof/>
+                <w:webHidden/>
+              </w:rPr>
+              <w:fldChar w:fldCharType="end"/>
+            </w:r>
+          </w:hyperlink>
+        </w:p>
+        <w:p>
+          <w:pPr>
+            <w:pStyle w:val="TOC2"/>
+            <w:tabs>
+              <w:tab w:val="right" w:leader="dot" w:pos="9016"/>
+            </w:tabs>
+            <w:rPr>
+              <w:noProof/>
+            </w:rPr>
+          </w:pPr>
+          <w:hyperlink w:anchor="_Toc195262285" w:history="1">
+            <w:r>
+              <w:rPr>
+                <w:rStyle w:val="Hyperlink"/>
+                <w:noProof/>
+              </w:rPr>
+              <w:t>Handling SQL Date Types</w:t>
+            </w:r>
+            <w:r>
+              <w:rPr>
+                <w:noProof/>
+                <w:webHidden/>
+              </w:rPr>
+              <w:tab/>
+            </w:r>
+            <w:r>
+              <w:rPr>
+                <w:noProof/>
+                <w:webHidden/>
+              </w:rPr>
+              <w:fldChar w:fldCharType="begin"/>
+            </w:r>
+            <w:r>
+              <w:rPr>
+                <w:noProof/>
+                <w:webHidden/>
+              </w:rPr>
+              <w:instrText xml:space="preserve"> PAGEREF _Toc195262285 \h </w:instrText>
+            </w:r>
+            <w:r>
+              <w:rPr>
+                <w:noProof/>
+                <w:webHidden/>
+              </w:rPr>
+            </w:r>
+            <w:r>
+              <w:rPr>
+                <w:noProof/>
+                <w:webHidden/>
+              </w:rPr>
+              <w:fldChar w:fldCharType="separate"/>
+            </w:r>
+            <w:r>
+              <w:rPr>
+                <w:noProof/>
+                <w:webHidden/>
+              </w:rPr>
+              <w:t>6</w:t>
+            </w:r>
+            <w:r>
+              <w:rPr>
+                <w:noProof/>
+                <w:webHidden/>
+              </w:rPr>
+              <w:fldChar w:fldCharType="end"/>
+            </w:r>
+          </w:hyperlink>
+        </w:p>
+        <w:p>
+          <w:pPr>
+            <w:pStyle w:val="TOC2"/>
+            <w:tabs>
+              <w:tab w:val="right" w:leader="dot" w:pos="9016"/>
+            </w:tabs>
+            <w:rPr>
+              <w:noProof/>
+            </w:rPr>
+          </w:pPr>
+          <w:hyperlink w:anchor="_Toc195262286" w:history="1">
+            <w:r>
+              <w:rPr>
+                <w:rStyle w:val="Hyperlink"/>
+                <w:noProof/>
+              </w:rPr>
+              <w:t>Exporting Cleansed CSV</w:t>
+            </w:r>
+            <w:r>
+              <w:rPr>
+                <w:noProof/>
+                <w:webHidden/>
+              </w:rPr>
+              <w:tab/>
+            </w:r>
+            <w:r>
+              <w:rPr>
+                <w:noProof/>
+                <w:webHidden/>
+              </w:rPr>
+              <w:fldChar w:fldCharType="begin"/>
+            </w:r>
+            <w:r>
+              <w:rPr>
+                <w:noProof/>
+                <w:webHidden/>
+              </w:rPr>
+              <w:instrText xml:space="preserve"> PAGEREF _Toc195262286 \h </w:instrText>
+            </w:r>
+            <w:r>
+              <w:rPr>
+                <w:noProof/>
+                <w:webHidden/>
+              </w:rPr>
+            </w:r>
+            <w:r>
+              <w:rPr>
+                <w:noProof/>
+                <w:webHidden/>
+              </w:rPr>
+              <w:fldChar w:fldCharType="separate"/>
+            </w:r>
+            <w:r>
+              <w:rPr>
+                <w:noProof/>
+                <w:webHidden/>
+              </w:rPr>
+              <w:t>7</w:t>
+            </w:r>
+            <w:r>
+              <w:rPr>
+                <w:noProof/>
+                <w:webHidden/>
+              </w:rPr>
+              <w:fldChar w:fldCharType="end"/>
+            </w:r>
+          </w:hyperlink>
+        </w:p>
+        <w:p>
+          <w:pPr>
+            <w:pStyle w:val="TOC2"/>
+            <w:tabs>
+              <w:tab w:val="right" w:leader="dot" w:pos="9016"/>
+            </w:tabs>
+            <w:rPr>
+              <w:noProof/>
+            </w:rPr>
+          </w:pPr>
+          <w:hyperlink w:anchor="_Toc195262287" w:history="1">
+            <w:r>
+              <w:rPr>
+                <w:rStyle w:val="Hyperlink"/>
+                <w:noProof/>
+              </w:rPr>
+              <w:t>Loading into MySQL Workbench</w:t>
+            </w:r>
+            <w:r>
+              <w:rPr>
+                <w:noProof/>
+                <w:webHidden/>
+              </w:rPr>
+              <w:tab/>
+            </w:r>
+            <w:r>
+              <w:rPr>
+                <w:noProof/>
+                <w:webHidden/>
+              </w:rPr>
+              <w:fldChar w:fldCharType="begin"/>
+            </w:r>
+            <w:r>
+              <w:rPr>
+                <w:noProof/>
+                <w:webHidden/>
+              </w:rPr>
+              <w:instrText xml:space="preserve"> PAGEREF _Toc195262287 \h </w:instrText>
+            </w:r>
+            <w:r>
+              <w:rPr>
+                <w:noProof/>
+                <w:webHidden/>
+              </w:rPr>
+            </w:r>
+            <w:r>
+              <w:rPr>
+                <w:noProof/>
+                <w:webHidden/>
+              </w:rPr>
+              <w:fldChar w:fldCharType="separate"/>
+            </w:r>
+            <w:r>
+              <w:rPr>
+                <w:noProof/>
+                <w:webHidden/>
+              </w:rPr>
+              <w:t>7</w:t>
+            </w:r>
+            <w:r>
+              <w:rPr>
+                <w:noProof/>
+                <w:webHidden/>
+              </w:rPr>
+              <w:fldChar w:fldCharType="end"/>
+            </w:r>
+          </w:hyperlink>
+        </w:p>
+        <w:p>
+          <w:r>
+            <w:rPr>
+              <w:b/>
+              <w:bCs/>
+              <w:noProof/>
+              <w:lang w:val="en-US"/>
+            </w:rPr>
+            <w:fldChar w:fldCharType="end"/>
+          </w:r>
         </w:p>
       </w:sdtContent>
     </w:sdt>
@@ -71,10 +554,12 @@
       <w:pPr>
         <w:pStyle w:val="Heading1"/>
       </w:pPr>
+      <w:bookmarkStart w:id="0" w:name="_Toc195262281"/>
       <w:r>
         <w:lastRenderedPageBreak/>
         <w:t>Initial Data Analysis</w:t>
       </w:r>
+      <w:bookmarkEnd w:id="0"/>
     </w:p>
     <w:p>
       <w:r>
@@ -648,6 +1133,7 @@
       <w:pPr>
         <w:pStyle w:val="Heading1"/>
       </w:pPr>
+      <w:bookmarkStart w:id="1" w:name="_Toc195262282"/>
       <w:r>
         <w:lastRenderedPageBreak/>
         <w:t xml:space="preserve">Initial </w:t>
@@ -658,6 +1144,7 @@
       <w:r>
         <w:t>Transforming and Load</w:t>
       </w:r>
+      <w:bookmarkEnd w:id="1"/>
     </w:p>
     <w:p>
       <w:r>
@@ -667,7 +1154,13 @@
         <w:t xml:space="preserve">multiple </w:t>
       </w:r>
       <w:r>
-        <w:t>errors, likely due to unsupported characters</w:t>
+        <w:t xml:space="preserve">errors, </w:t>
+      </w:r>
+      <w:r>
+        <w:t>which appears to be</w:t>
+      </w:r>
+      <w:r>
+        <w:t xml:space="preserve"> due to unsupported characters</w:t>
       </w:r>
       <w:r>
         <w:t xml:space="preserve"> outside the UTF-8 standard</w:t>
@@ -690,9 +1183,11 @@
       <w:pPr>
         <w:pStyle w:val="Heading2"/>
       </w:pPr>
+      <w:bookmarkStart w:id="2" w:name="_Toc195262283"/>
       <w:r>
         <w:t>Import to Python</w:t>
       </w:r>
+      <w:bookmarkEnd w:id="2"/>
     </w:p>
     <w:p>
       <w:r>
@@ -701,6 +1196,9 @@
     </w:p>
     <w:p>
       <w:r>
+        <w:rPr>
+          <w:noProof/>
+        </w:rPr>
         <w:drawing>
           <wp:inline distT="0" distB="0" distL="0" distR="0" wp14:anchorId="21D0565F" wp14:editId="0DDD6D2A">
             <wp:extent cx="5731510" cy="3397885"/>
@@ -745,6 +1243,9 @@
     </w:p>
     <w:p>
       <w:r>
+        <w:rPr>
+          <w:noProof/>
+        </w:rPr>
         <w:lastRenderedPageBreak/>
         <w:drawing>
           <wp:inline distT="0" distB="0" distL="0" distR="0" wp14:anchorId="06F469E3" wp14:editId="512CE16F">
@@ -792,9 +1293,11 @@
       <w:pPr>
         <w:pStyle w:val="Heading2"/>
       </w:pPr>
+      <w:bookmarkStart w:id="3" w:name="_Toc195262284"/>
       <w:r>
         <w:t>Handling UTF-8 Characters</w:t>
       </w:r>
+      <w:bookmarkEnd w:id="3"/>
     </w:p>
     <w:p>
       <w:r>
@@ -809,6 +1312,9 @@
     </w:p>
     <w:p>
       <w:r>
+        <w:rPr>
+          <w:noProof/>
+        </w:rPr>
         <w:drawing>
           <wp:inline distT="0" distB="0" distL="0" distR="0" wp14:anchorId="635477CF" wp14:editId="51BFF462">
             <wp:extent cx="5731510" cy="1079500"/>
@@ -850,9 +1356,11 @@
       <w:pPr>
         <w:pStyle w:val="Heading2"/>
       </w:pPr>
+      <w:bookmarkStart w:id="4" w:name="_Toc195262285"/>
       <w:r>
         <w:t>Handling SQL Date Types</w:t>
       </w:r>
+      <w:bookmarkEnd w:id="4"/>
     </w:p>
     <w:p>
       <w:r>
@@ -863,19 +1371,14 @@
       </w:r>
       <w:r>
         <w:lastRenderedPageBreak/>
-        <w:t xml:space="preserve">possible, I created a function that will return the date YYYY/01/01 for those invalid </w:t>
-      </w:r>
-      <w:proofErr w:type="gramStart"/>
-      <w:r>
-        <w:t>dates, and</w:t>
-      </w:r>
-      <w:proofErr w:type="gramEnd"/>
-      <w:r>
-        <w:t xml:space="preserve"> will flip all dates around to the correct format. That function looks like so:</w:t>
-      </w:r>
-    </w:p>
-    <w:p>
-      <w:r>
+        <w:t>possible, I created a function that will return the date YYYY/01/01 for those invalid dates, and will flip all dates around to the correct format. That function looks like so:</w:t>
+      </w:r>
+    </w:p>
+    <w:p>
+      <w:r>
+        <w:rPr>
+          <w:noProof/>
+        </w:rPr>
         <w:drawing>
           <wp:inline distT="0" distB="0" distL="0" distR="0" wp14:anchorId="1ECDDAAF" wp14:editId="176F8555">
             <wp:extent cx="5731510" cy="2477770"/>
@@ -917,9 +1420,11 @@
       <w:pPr>
         <w:pStyle w:val="Heading2"/>
       </w:pPr>
+      <w:bookmarkStart w:id="5" w:name="_Toc195262286"/>
       <w:r>
         <w:t>Exporting Cleansed CSV</w:t>
       </w:r>
+      <w:bookmarkEnd w:id="5"/>
     </w:p>
     <w:p>
       <w:r>
@@ -928,6 +1433,9 @@
     </w:p>
     <w:p>
       <w:r>
+        <w:rPr>
+          <w:noProof/>
+        </w:rPr>
         <w:drawing>
           <wp:inline distT="0" distB="0" distL="0" distR="0" wp14:anchorId="63A640C3" wp14:editId="0EC7E898">
             <wp:extent cx="5731510" cy="1437005"/>
@@ -974,9 +1482,11 @@
       <w:pPr>
         <w:pStyle w:val="Heading2"/>
       </w:pPr>
+      <w:bookmarkStart w:id="6" w:name="_Toc195262287"/>
       <w:r>
         <w:t>Loading into MySQL Workbench</w:t>
       </w:r>
+      <w:bookmarkEnd w:id="6"/>
     </w:p>
     <w:p>
       <w:r>
@@ -985,6 +1495,9 @@
     </w:p>
     <w:p>
       <w:r>
+        <w:rPr>
+          <w:noProof/>
+        </w:rPr>
         <w:lastRenderedPageBreak/>
         <w:drawing>
           <wp:inline distT="0" distB="0" distL="0" distR="0" wp14:anchorId="491E181D" wp14:editId="5B7F32C9">
@@ -1042,6 +1555,9 @@
     </w:p>
     <w:p>
       <w:r>
+        <w:rPr>
+          <w:noProof/>
+        </w:rPr>
         <w:drawing>
           <wp:inline distT="0" distB="0" distL="0" distR="0" wp14:anchorId="008CED12" wp14:editId="7219FF23">
             <wp:extent cx="3435350" cy="1983592"/>
@@ -1081,6 +1597,9 @@
     </w:p>
     <w:p>
       <w:r>
+        <w:rPr>
+          <w:noProof/>
+        </w:rPr>
         <w:lastRenderedPageBreak/>
         <w:drawing>
           <wp:inline distT="0" distB="0" distL="0" distR="0" wp14:anchorId="1486DD07" wp14:editId="088682D5">
@@ -1121,6 +1640,9 @@
     </w:p>
     <w:p>
       <w:r>
+        <w:rPr>
+          <w:noProof/>
+        </w:rPr>
         <w:drawing>
           <wp:inline distT="0" distB="0" distL="0" distR="0" wp14:anchorId="1E96D606" wp14:editId="7EB71402">
             <wp:extent cx="2819794" cy="1590897"/>
@@ -1165,6 +1687,9 @@
     </w:p>
     <w:p>
       <w:r>
+        <w:rPr>
+          <w:noProof/>
+        </w:rPr>
         <w:drawing>
           <wp:inline distT="0" distB="0" distL="0" distR="0" wp14:anchorId="7EB69DC3" wp14:editId="467DED8A">
             <wp:extent cx="5731510" cy="1114425"/>
@@ -1204,9 +1729,541 @@
     </w:p>
     <w:p>
       <w:r>
-        <w:t>From here, I can then next clean the data and remove columns that might not be required anymore.</w:t>
-      </w:r>
-    </w:p>
+        <w:t xml:space="preserve">From here, I can then next </w:t>
+      </w:r>
+      <w:r>
+        <w:t xml:space="preserve">check the data, </w:t>
+      </w:r>
+      <w:r>
+        <w:t xml:space="preserve">clean </w:t>
+      </w:r>
+      <w:r>
+        <w:t>it,</w:t>
+      </w:r>
+      <w:r>
+        <w:t xml:space="preserve"> and remove columns that might not be required anymore.</w:t>
+      </w:r>
+    </w:p>
+    <w:p/>
+    <w:p>
+      <w:pPr>
+        <w:pStyle w:val="Heading1"/>
+      </w:pPr>
+      <w:r>
+        <w:lastRenderedPageBreak/>
+        <w:t>Analysis of Data to be Cleansed</w:t>
+      </w:r>
+    </w:p>
+    <w:p>
+      <w:r>
+        <w:t>Firstly, conscious of removing the non-</w:t>
+      </w:r>
+      <w:r>
+        <w:t>Latin</w:t>
+      </w:r>
+      <w:r>
+        <w:t xml:space="preserve"> scripts, </w:t>
+      </w:r>
+      <w:r>
+        <w:t xml:space="preserve">it is likely that these </w:t>
+      </w:r>
+      <w:r>
+        <w:t>columns</w:t>
+      </w:r>
+      <w:r>
+        <w:t xml:space="preserve"> will be </w:t>
+      </w:r>
+      <w:r>
+        <w:t xml:space="preserve">either </w:t>
+      </w:r>
+      <w:r>
+        <w:t xml:space="preserve">empty </w:t>
+      </w:r>
+      <w:r>
+        <w:t>or unusable due to my alphanumeric filtering and</w:t>
+      </w:r>
+      <w:r>
+        <w:t xml:space="preserve"> can be removed. I did a quick query to check the contents of the column</w:t>
+      </w:r>
+      <w:r>
+        <w:t>:</w:t>
+      </w:r>
+    </w:p>
+    <w:p>
+      <w:r>
+        <w:drawing>
+          <wp:inline distT="0" distB="0" distL="0" distR="0" wp14:anchorId="139D0C27" wp14:editId="204EC2EF">
+            <wp:extent cx="5731510" cy="3493135"/>
+            <wp:effectExtent l="0" t="0" r="2540" b="0"/>
+            <wp:docPr id="483539324" name="Picture 1" descr="A screenshot of a computer&#10;&#10;AI-generated content may be incorrect."/>
+            <wp:cNvGraphicFramePr>
+              <a:graphicFrameLocks xmlns:a="http://schemas.openxmlformats.org/drawingml/2006/main" noChangeAspect="1"/>
+            </wp:cNvGraphicFramePr>
+            <a:graphic xmlns:a="http://schemas.openxmlformats.org/drawingml/2006/main">
+              <a:graphicData uri="http://schemas.openxmlformats.org/drawingml/2006/picture">
+                <pic:pic xmlns:pic="http://schemas.openxmlformats.org/drawingml/2006/picture">
+                  <pic:nvPicPr>
+                    <pic:cNvPr id="483539324" name="Picture 1" descr="A screenshot of a computer&#10;&#10;AI-generated content may be incorrect."/>
+                    <pic:cNvPicPr/>
+                  </pic:nvPicPr>
+                  <pic:blipFill>
+                    <a:blip r:embed="rId15"/>
+                    <a:stretch>
+                      <a:fillRect/>
+                    </a:stretch>
+                  </pic:blipFill>
+                  <pic:spPr>
+                    <a:xfrm>
+                      <a:off x="0" y="0"/>
+                      <a:ext cx="5731510" cy="3493135"/>
+                    </a:xfrm>
+                    <a:prstGeom prst="rect">
+                      <a:avLst/>
+                    </a:prstGeom>
+                  </pic:spPr>
+                </pic:pic>
+              </a:graphicData>
+            </a:graphic>
+          </wp:inline>
+        </w:drawing>
+      </w:r>
+    </w:p>
+    <w:p>
+      <w:r>
+        <w:t xml:space="preserve">As can be seen, the data in this is mostly unusable, so all columns related to non-Latin scripts can be </w:t>
+      </w:r>
+      <w:r>
+        <w:t>dropped, which results in this</w:t>
+      </w:r>
+      <w:r>
+        <w:t>:</w:t>
+      </w:r>
+    </w:p>
+    <w:p>
+      <w:r>
+        <w:drawing>
+          <wp:inline distT="0" distB="0" distL="0" distR="0" wp14:anchorId="500E791E" wp14:editId="23B52AD6">
+            <wp:extent cx="5731510" cy="1075690"/>
+            <wp:effectExtent l="0" t="0" r="2540" b="0"/>
+            <wp:docPr id="1413918368" name="Picture 1" descr="A screenshot of a computer&#10;&#10;AI-generated content may be incorrect."/>
+            <wp:cNvGraphicFramePr>
+              <a:graphicFrameLocks xmlns:a="http://schemas.openxmlformats.org/drawingml/2006/main" noChangeAspect="1"/>
+            </wp:cNvGraphicFramePr>
+            <a:graphic xmlns:a="http://schemas.openxmlformats.org/drawingml/2006/main">
+              <a:graphicData uri="http://schemas.openxmlformats.org/drawingml/2006/picture">
+                <pic:pic xmlns:pic="http://schemas.openxmlformats.org/drawingml/2006/picture">
+                  <pic:nvPicPr>
+                    <pic:cNvPr id="1413918368" name="Picture 1" descr="A screenshot of a computer&#10;&#10;AI-generated content may be incorrect."/>
+                    <pic:cNvPicPr/>
+                  </pic:nvPicPr>
+                  <pic:blipFill>
+                    <a:blip r:embed="rId16"/>
+                    <a:stretch>
+                      <a:fillRect/>
+                    </a:stretch>
+                  </pic:blipFill>
+                  <pic:spPr>
+                    <a:xfrm>
+                      <a:off x="0" y="0"/>
+                      <a:ext cx="5731510" cy="1075690"/>
+                    </a:xfrm>
+                    <a:prstGeom prst="rect">
+                      <a:avLst/>
+                    </a:prstGeom>
+                  </pic:spPr>
+                </pic:pic>
+              </a:graphicData>
+            </a:graphic>
+          </wp:inline>
+        </w:drawing>
+      </w:r>
+    </w:p>
+    <w:p>
+      <w:r>
+        <w:t xml:space="preserve">The next large data quality problem I see is the </w:t>
+      </w:r>
+      <w:r>
+        <w:t>sheer number of name columns, I can check how many values each one has first</w:t>
+      </w:r>
+      <w:r>
+        <w:t>. By running a distinct count across all name columns, I can determine how many values each has:</w:t>
+      </w:r>
+    </w:p>
+    <w:p>
+      <w:r>
+        <w:drawing>
+          <wp:inline distT="0" distB="0" distL="0" distR="0" wp14:anchorId="4424D17A" wp14:editId="4698108F">
+            <wp:extent cx="3371499" cy="1693220"/>
+            <wp:effectExtent l="0" t="0" r="635" b="2540"/>
+            <wp:docPr id="678482930" name="Picture 1" descr="A screenshot of a computer&#10;&#10;AI-generated content may be incorrect."/>
+            <wp:cNvGraphicFramePr>
+              <a:graphicFrameLocks xmlns:a="http://schemas.openxmlformats.org/drawingml/2006/main" noChangeAspect="1"/>
+            </wp:cNvGraphicFramePr>
+            <a:graphic xmlns:a="http://schemas.openxmlformats.org/drawingml/2006/main">
+              <a:graphicData uri="http://schemas.openxmlformats.org/drawingml/2006/picture">
+                <pic:pic xmlns:pic="http://schemas.openxmlformats.org/drawingml/2006/picture">
+                  <pic:nvPicPr>
+                    <pic:cNvPr id="678482930" name="Picture 1" descr="A screenshot of a computer&#10;&#10;AI-generated content may be incorrect."/>
+                    <pic:cNvPicPr/>
+                  </pic:nvPicPr>
+                  <pic:blipFill>
+                    <a:blip r:embed="rId17"/>
+                    <a:stretch>
+                      <a:fillRect/>
+                    </a:stretch>
+                  </pic:blipFill>
+                  <pic:spPr>
+                    <a:xfrm>
+                      <a:off x="0" y="0"/>
+                      <a:ext cx="3385575" cy="1700289"/>
+                    </a:xfrm>
+                    <a:prstGeom prst="rect">
+                      <a:avLst/>
+                    </a:prstGeom>
+                  </pic:spPr>
+                </pic:pic>
+              </a:graphicData>
+            </a:graphic>
+          </wp:inline>
+        </w:drawing>
+      </w:r>
+    </w:p>
+    <w:p>
+      <w:r>
+        <w:lastRenderedPageBreak/>
+        <w:t>The issue of names is also compounded by the fact that the data seems to group multiple types of entities together:</w:t>
+      </w:r>
+    </w:p>
+    <w:p>
+      <w:r>
+        <w:drawing>
+          <wp:inline distT="0" distB="0" distL="0" distR="0" wp14:anchorId="7024E333" wp14:editId="6F479B51">
+            <wp:extent cx="5731510" cy="1607185"/>
+            <wp:effectExtent l="0" t="0" r="2540" b="0"/>
+            <wp:docPr id="1809561513" name="Picture 1" descr="A screenshot of a computer&#10;&#10;AI-generated content may be incorrect."/>
+            <wp:cNvGraphicFramePr>
+              <a:graphicFrameLocks xmlns:a="http://schemas.openxmlformats.org/drawingml/2006/main" noChangeAspect="1"/>
+            </wp:cNvGraphicFramePr>
+            <a:graphic xmlns:a="http://schemas.openxmlformats.org/drawingml/2006/main">
+              <a:graphicData uri="http://schemas.openxmlformats.org/drawingml/2006/picture">
+                <pic:pic xmlns:pic="http://schemas.openxmlformats.org/drawingml/2006/picture">
+                  <pic:nvPicPr>
+                    <pic:cNvPr id="1809561513" name="Picture 1" descr="A screenshot of a computer&#10;&#10;AI-generated content may be incorrect."/>
+                    <pic:cNvPicPr/>
+                  </pic:nvPicPr>
+                  <pic:blipFill>
+                    <a:blip r:embed="rId18"/>
+                    <a:stretch>
+                      <a:fillRect/>
+                    </a:stretch>
+                  </pic:blipFill>
+                  <pic:spPr>
+                    <a:xfrm>
+                      <a:off x="0" y="0"/>
+                      <a:ext cx="5731510" cy="1607185"/>
+                    </a:xfrm>
+                    <a:prstGeom prst="rect">
+                      <a:avLst/>
+                    </a:prstGeom>
+                  </pic:spPr>
+                </pic:pic>
+              </a:graphicData>
+            </a:graphic>
+          </wp:inline>
+        </w:drawing>
+      </w:r>
+    </w:p>
+    <w:p>
+      <w:r>
+        <w:t>And when checking the names split per group, the results show that only Individual really needs the name columns, while entity and ship only need the one column:</w:t>
+      </w:r>
+    </w:p>
+    <w:p>
+      <w:r>
+        <w:drawing>
+          <wp:inline distT="0" distB="0" distL="0" distR="0" wp14:anchorId="04830A14" wp14:editId="6482207F">
+            <wp:extent cx="5731510" cy="2826385"/>
+            <wp:effectExtent l="0" t="0" r="2540" b="0"/>
+            <wp:docPr id="1696036043" name="Picture 1" descr="A screenshot of a computer&#10;&#10;AI-generated content may be incorrect."/>
+            <wp:cNvGraphicFramePr>
+              <a:graphicFrameLocks xmlns:a="http://schemas.openxmlformats.org/drawingml/2006/main" noChangeAspect="1"/>
+            </wp:cNvGraphicFramePr>
+            <a:graphic xmlns:a="http://schemas.openxmlformats.org/drawingml/2006/main">
+              <a:graphicData uri="http://schemas.openxmlformats.org/drawingml/2006/picture">
+                <pic:pic xmlns:pic="http://schemas.openxmlformats.org/drawingml/2006/picture">
+                  <pic:nvPicPr>
+                    <pic:cNvPr id="1696036043" name="Picture 1" descr="A screenshot of a computer&#10;&#10;AI-generated content may be incorrect."/>
+                    <pic:cNvPicPr/>
+                  </pic:nvPicPr>
+                  <pic:blipFill>
+                    <a:blip r:embed="rId19"/>
+                    <a:stretch>
+                      <a:fillRect/>
+                    </a:stretch>
+                  </pic:blipFill>
+                  <pic:spPr>
+                    <a:xfrm>
+                      <a:off x="0" y="0"/>
+                      <a:ext cx="5731510" cy="2826385"/>
+                    </a:xfrm>
+                    <a:prstGeom prst="rect">
+                      <a:avLst/>
+                    </a:prstGeom>
+                  </pic:spPr>
+                </pic:pic>
+              </a:graphicData>
+            </a:graphic>
+          </wp:inline>
+        </w:drawing>
+      </w:r>
+    </w:p>
+    <w:p>
+      <w:r>
+        <w:t>As such, I will split this data into 3 different tables of data</w:t>
+      </w:r>
+      <w:r>
+        <w:t xml:space="preserve">, but I will first perform a quality check on the remaining columns to see what I need to define per table. </w:t>
+      </w:r>
+      <w:r>
+        <w:t>Of course, Ships and Entities will not have personal IDs</w:t>
+      </w:r>
+      <w:r>
+        <w:t xml:space="preserve"> or dates/locations</w:t>
+      </w:r>
+      <w:r>
+        <w:t xml:space="preserve"> associated with them, so we can query those to be sure, and exclude those from our new tables:</w:t>
+      </w:r>
+    </w:p>
+    <w:p>
+      <w:r>
+        <w:drawing>
+          <wp:inline distT="0" distB="0" distL="0" distR="0" wp14:anchorId="14BF322C" wp14:editId="57D84F3A">
+            <wp:extent cx="5731510" cy="1873250"/>
+            <wp:effectExtent l="0" t="0" r="2540" b="0"/>
+            <wp:docPr id="16800564" name="Picture 1" descr="A screenshot of a computer&#10;&#10;AI-generated content may be incorrect."/>
+            <wp:cNvGraphicFramePr>
+              <a:graphicFrameLocks xmlns:a="http://schemas.openxmlformats.org/drawingml/2006/main" noChangeAspect="1"/>
+            </wp:cNvGraphicFramePr>
+            <a:graphic xmlns:a="http://schemas.openxmlformats.org/drawingml/2006/main">
+              <a:graphicData uri="http://schemas.openxmlformats.org/drawingml/2006/picture">
+                <pic:pic xmlns:pic="http://schemas.openxmlformats.org/drawingml/2006/picture">
+                  <pic:nvPicPr>
+                    <pic:cNvPr id="16800564" name="Picture 1" descr="A screenshot of a computer&#10;&#10;AI-generated content may be incorrect."/>
+                    <pic:cNvPicPr/>
+                  </pic:nvPicPr>
+                  <pic:blipFill>
+                    <a:blip r:embed="rId20"/>
+                    <a:stretch>
+                      <a:fillRect/>
+                    </a:stretch>
+                  </pic:blipFill>
+                  <pic:spPr>
+                    <a:xfrm>
+                      <a:off x="0" y="0"/>
+                      <a:ext cx="5731510" cy="1873250"/>
+                    </a:xfrm>
+                    <a:prstGeom prst="rect">
+                      <a:avLst/>
+                    </a:prstGeom>
+                  </pic:spPr>
+                </pic:pic>
+              </a:graphicData>
+            </a:graphic>
+          </wp:inline>
+        </w:drawing>
+      </w:r>
+    </w:p>
+    <w:p>
+      <w:r>
+        <w:t xml:space="preserve"> </w:t>
+      </w:r>
+      <w:r>
+        <w:t>As seen, they all contain either 1 or 0, meaning just the empty null value for the row. Therefore, these can be removed from the entity and ship tables</w:t>
+      </w:r>
+      <w:r>
+        <w:t>, which I will define now</w:t>
+      </w:r>
+      <w:r>
+        <w:t xml:space="preserve"> for Individuals</w:t>
+      </w:r>
+      <w:r>
+        <w:t>:</w:t>
+      </w:r>
+    </w:p>
+    <w:p>
+      <w:r>
+        <w:lastRenderedPageBreak/>
+        <w:drawing>
+          <wp:inline distT="0" distB="0" distL="0" distR="0" wp14:anchorId="7503423C" wp14:editId="7BA594C3">
+            <wp:extent cx="5731510" cy="1885950"/>
+            <wp:effectExtent l="0" t="0" r="2540" b="0"/>
+            <wp:docPr id="1326992590" name="Picture 1" descr="A screenshot of a computer&#10;&#10;AI-generated content may be incorrect."/>
+            <wp:cNvGraphicFramePr>
+              <a:graphicFrameLocks xmlns:a="http://schemas.openxmlformats.org/drawingml/2006/main" noChangeAspect="1"/>
+            </wp:cNvGraphicFramePr>
+            <a:graphic xmlns:a="http://schemas.openxmlformats.org/drawingml/2006/main">
+              <a:graphicData uri="http://schemas.openxmlformats.org/drawingml/2006/picture">
+                <pic:pic xmlns:pic="http://schemas.openxmlformats.org/drawingml/2006/picture">
+                  <pic:nvPicPr>
+                    <pic:cNvPr id="1326992590" name="Picture 1" descr="A screenshot of a computer&#10;&#10;AI-generated content may be incorrect."/>
+                    <pic:cNvPicPr/>
+                  </pic:nvPicPr>
+                  <pic:blipFill>
+                    <a:blip r:embed="rId21"/>
+                    <a:stretch>
+                      <a:fillRect/>
+                    </a:stretch>
+                  </pic:blipFill>
+                  <pic:spPr>
+                    <a:xfrm>
+                      <a:off x="0" y="0"/>
+                      <a:ext cx="5731510" cy="1885950"/>
+                    </a:xfrm>
+                    <a:prstGeom prst="rect">
+                      <a:avLst/>
+                    </a:prstGeom>
+                  </pic:spPr>
+                </pic:pic>
+              </a:graphicData>
+            </a:graphic>
+          </wp:inline>
+        </w:drawing>
+      </w:r>
+    </w:p>
+    <w:p>
+      <w:r>
+        <w:t>I then repeated this process with Entity and Ships:</w:t>
+      </w:r>
+    </w:p>
+    <w:p>
+      <w:r>
+        <w:drawing>
+          <wp:inline distT="0" distB="0" distL="0" distR="0" wp14:anchorId="3E62EB6F" wp14:editId="7BD2C423">
+            <wp:extent cx="5731510" cy="1727835"/>
+            <wp:effectExtent l="0" t="0" r="2540" b="5715"/>
+            <wp:docPr id="899661092" name="Picture 1" descr="A screenshot of a computer&#10;&#10;AI-generated content may be incorrect."/>
+            <wp:cNvGraphicFramePr>
+              <a:graphicFrameLocks xmlns:a="http://schemas.openxmlformats.org/drawingml/2006/main" noChangeAspect="1"/>
+            </wp:cNvGraphicFramePr>
+            <a:graphic xmlns:a="http://schemas.openxmlformats.org/drawingml/2006/main">
+              <a:graphicData uri="http://schemas.openxmlformats.org/drawingml/2006/picture">
+                <pic:pic xmlns:pic="http://schemas.openxmlformats.org/drawingml/2006/picture">
+                  <pic:nvPicPr>
+                    <pic:cNvPr id="899661092" name="Picture 1" descr="A screenshot of a computer&#10;&#10;AI-generated content may be incorrect."/>
+                    <pic:cNvPicPr/>
+                  </pic:nvPicPr>
+                  <pic:blipFill>
+                    <a:blip r:embed="rId22"/>
+                    <a:stretch>
+                      <a:fillRect/>
+                    </a:stretch>
+                  </pic:blipFill>
+                  <pic:spPr>
+                    <a:xfrm>
+                      <a:off x="0" y="0"/>
+                      <a:ext cx="5731510" cy="1727835"/>
+                    </a:xfrm>
+                    <a:prstGeom prst="rect">
+                      <a:avLst/>
+                    </a:prstGeom>
+                  </pic:spPr>
+                </pic:pic>
+              </a:graphicData>
+            </a:graphic>
+          </wp:inline>
+        </w:drawing>
+      </w:r>
+    </w:p>
+    <w:p>
+      <w:r>
+        <w:drawing>
+          <wp:inline distT="0" distB="0" distL="0" distR="0" wp14:anchorId="2882AEF8" wp14:editId="4D4D8CFB">
+            <wp:extent cx="5731510" cy="2465705"/>
+            <wp:effectExtent l="0" t="0" r="2540" b="0"/>
+            <wp:docPr id="1389925060" name="Picture 1" descr="A screenshot of a computer&#10;&#10;AI-generated content may be incorrect."/>
+            <wp:cNvGraphicFramePr>
+              <a:graphicFrameLocks xmlns:a="http://schemas.openxmlformats.org/drawingml/2006/main" noChangeAspect="1"/>
+            </wp:cNvGraphicFramePr>
+            <a:graphic xmlns:a="http://schemas.openxmlformats.org/drawingml/2006/main">
+              <a:graphicData uri="http://schemas.openxmlformats.org/drawingml/2006/picture">
+                <pic:pic xmlns:pic="http://schemas.openxmlformats.org/drawingml/2006/picture">
+                  <pic:nvPicPr>
+                    <pic:cNvPr id="1389925060" name="Picture 1" descr="A screenshot of a computer&#10;&#10;AI-generated content may be incorrect."/>
+                    <pic:cNvPicPr/>
+                  </pic:nvPicPr>
+                  <pic:blipFill>
+                    <a:blip r:embed="rId23"/>
+                    <a:stretch>
+                      <a:fillRect/>
+                    </a:stretch>
+                  </pic:blipFill>
+                  <pic:spPr>
+                    <a:xfrm>
+                      <a:off x="0" y="0"/>
+                      <a:ext cx="5731510" cy="2465705"/>
+                    </a:xfrm>
+                    <a:prstGeom prst="rect">
+                      <a:avLst/>
+                    </a:prstGeom>
+                  </pic:spPr>
+                </pic:pic>
+              </a:graphicData>
+            </a:graphic>
+          </wp:inline>
+        </w:drawing>
+      </w:r>
+    </w:p>
+    <w:p>
+      <w:r>
+        <w:t>This results in 3 new tables with my database, with a much cleaner data structure overall, optimising space used and improving human readability.</w:t>
+      </w:r>
+    </w:p>
+    <w:p/>
+    <w:p>
+      <w:r>
+        <w:t xml:space="preserve">From here, I will go on to </w:t>
+      </w:r>
+      <w:r>
+        <w:t xml:space="preserve">perform a data quality check, </w:t>
+      </w:r>
+      <w:r>
+        <w:t>focus</w:t>
+      </w:r>
+      <w:r>
+        <w:t>ing</w:t>
+      </w:r>
+      <w:r>
+        <w:t xml:space="preserve"> on the </w:t>
+      </w:r>
+      <w:proofErr w:type="spellStart"/>
+      <w:r>
+        <w:t>sanctioned_individuals</w:t>
+      </w:r>
+      <w:proofErr w:type="spellEnd"/>
+      <w:r>
+        <w:t xml:space="preserve"> table.</w:t>
+      </w:r>
+    </w:p>
+    <w:p>
+      <w:r>
+        <w:br w:type="page"/>
+      </w:r>
+    </w:p>
+    <w:p>
+      <w:pPr>
+        <w:pStyle w:val="Heading1"/>
+      </w:pPr>
+      <w:r>
+        <w:lastRenderedPageBreak/>
+        <w:t>Data Quality Check</w:t>
+      </w:r>
+    </w:p>
+    <w:p>
+      <w:r>
+        <w:t xml:space="preserve">The first thing I want to check is for duplicate values within the individuals table. </w:t>
+      </w:r>
+    </w:p>
+    <w:p/>
     <w:sectPr>
       <w:pgSz w:w="11906" w:h="16838"/>
       <w:pgMar w:top="1440" w:right="1440" w:bottom="1440" w:left="1440" w:header="708" w:footer="708" w:gutter="0"/>
@@ -2275,6 +3332,42 @@
       <w:outlineLvl w:val="9"/>
     </w:pPr>
   </w:style>
+  <w:style w:type="paragraph" w:styleId="TOC1">
+    <w:name w:val="toc 1"/>
+    <w:basedOn w:val="Normal"/>
+    <w:next w:val="Normal"/>
+    <w:autoRedefine/>
+    <w:uiPriority w:val="39"/>
+    <w:unhideWhenUsed/>
+    <w:rsid w:val="00991E8C"/>
+    <w:pPr>
+      <w:spacing w:after="100"/>
+    </w:pPr>
+  </w:style>
+  <w:style w:type="paragraph" w:styleId="TOC2">
+    <w:name w:val="toc 2"/>
+    <w:basedOn w:val="Normal"/>
+    <w:next w:val="Normal"/>
+    <w:autoRedefine/>
+    <w:uiPriority w:val="39"/>
+    <w:unhideWhenUsed/>
+    <w:rsid w:val="00991E8C"/>
+    <w:pPr>
+      <w:spacing w:after="100"/>
+      <w:ind w:left="210"/>
+    </w:pPr>
+  </w:style>
+  <w:style w:type="character" w:styleId="Hyperlink">
+    <w:name w:val="Hyperlink"/>
+    <w:basedOn w:val="DefaultParagraphFont"/>
+    <w:uiPriority w:val="99"/>
+    <w:unhideWhenUsed/>
+    <w:rsid w:val="00991E8C"/>
+    <w:rPr>
+      <w:color w:val="467886" w:themeColor="hyperlink"/>
+      <w:u w:val="single"/>
+    </w:rPr>
+  </w:style>
 </w:styles>
 </file>
 

</xml_diff>

<commit_message>
Data Export Script to CSV Added
Added script to export the Individual table from MySQL to a CSV file, will need some local configuration to match however as MySQL by default can only write OUTFILE to one specific directory
</commit_message>
<xml_diff>
--- a/Project Contents/Malverde Data Documentation.docx
+++ b/Project Contents/Malverde Data Documentation.docx
@@ -1371,7 +1371,15 @@
       </w:r>
       <w:r>
         <w:lastRenderedPageBreak/>
-        <w:t>possible, I created a function that will return the date YYYY/01/01 for those invalid dates, and will flip all dates around to the correct format. That function looks like so:</w:t>
+        <w:t xml:space="preserve">possible, I created a function that will return the date YYYY/01/01 for those invalid </w:t>
+      </w:r>
+      <w:proofErr w:type="gramStart"/>
+      <w:r>
+        <w:t>dates, and</w:t>
+      </w:r>
+      <w:proofErr w:type="gramEnd"/>
+      <w:r>
+        <w:t xml:space="preserve"> will flip all dates around to the correct format. That function looks like so:</w:t>
       </w:r>
     </w:p>
     <w:p>
@@ -1751,7 +1759,10 @@
       </w:pPr>
       <w:r>
         <w:lastRenderedPageBreak/>
-        <w:t>Analysis of Data to be Cleansed</w:t>
+        <w:t xml:space="preserve">Analysis </w:t>
+      </w:r>
+      <w:r>
+        <w:t>&amp; Data Cleansing Process</w:t>
       </w:r>
     </w:p>
     <w:p>
@@ -2257,10 +2268,378 @@
         <w:lastRenderedPageBreak/>
         <w:t>Data Quality Check</w:t>
       </w:r>
-    </w:p>
-    <w:p>
-      <w:r>
-        <w:t xml:space="preserve">The first thing I want to check is for duplicate values within the individuals table. </w:t>
+      <w:r>
+        <w:t xml:space="preserve"> Assessment</w:t>
+      </w:r>
+    </w:p>
+    <w:p>
+      <w:pPr>
+        <w:pStyle w:val="Heading2"/>
+      </w:pPr>
+      <w:r>
+        <w:t>Duplicates</w:t>
+      </w:r>
+    </w:p>
+    <w:p>
+      <w:r>
+        <w:t>The first thing I want to check is for duplicate values within the individuals table</w:t>
+      </w:r>
+      <w:r>
+        <w:t>, as I haven’t checked for this yet</w:t>
+      </w:r>
+      <w:r>
+        <w:t>.</w:t>
+      </w:r>
+      <w:r>
+        <w:t xml:space="preserve"> To do so, I run a simple group query to check for multiple occurrences</w:t>
+      </w:r>
+      <w:r>
+        <w:t xml:space="preserve"> in names</w:t>
+      </w:r>
+      <w:r>
+        <w:t>:</w:t>
+      </w:r>
+    </w:p>
+    <w:p>
+      <w:r>
+        <w:drawing>
+          <wp:inline distT="0" distB="0" distL="0" distR="0" wp14:anchorId="1078304F" wp14:editId="069E39B3">
+            <wp:extent cx="5731510" cy="5944235"/>
+            <wp:effectExtent l="0" t="0" r="2540" b="0"/>
+            <wp:docPr id="677664915" name="Picture 1" descr="A screenshot of a computer&#10;&#10;AI-generated content may be incorrect."/>
+            <wp:cNvGraphicFramePr>
+              <a:graphicFrameLocks xmlns:a="http://schemas.openxmlformats.org/drawingml/2006/main" noChangeAspect="1"/>
+            </wp:cNvGraphicFramePr>
+            <a:graphic xmlns:a="http://schemas.openxmlformats.org/drawingml/2006/main">
+              <a:graphicData uri="http://schemas.openxmlformats.org/drawingml/2006/picture">
+                <pic:pic xmlns:pic="http://schemas.openxmlformats.org/drawingml/2006/picture">
+                  <pic:nvPicPr>
+                    <pic:cNvPr id="677664915" name="Picture 1" descr="A screenshot of a computer&#10;&#10;AI-generated content may be incorrect."/>
+                    <pic:cNvPicPr/>
+                  </pic:nvPicPr>
+                  <pic:blipFill>
+                    <a:blip r:embed="rId24"/>
+                    <a:stretch>
+                      <a:fillRect/>
+                    </a:stretch>
+                  </pic:blipFill>
+                  <pic:spPr>
+                    <a:xfrm>
+                      <a:off x="0" y="0"/>
+                      <a:ext cx="5731510" cy="5944235"/>
+                    </a:xfrm>
+                    <a:prstGeom prst="rect">
+                      <a:avLst/>
+                    </a:prstGeom>
+                  </pic:spPr>
+                </pic:pic>
+              </a:graphicData>
+            </a:graphic>
+          </wp:inline>
+        </w:drawing>
+      </w:r>
+    </w:p>
+    <w:p>
+      <w:pPr>
+        <w:rPr>
+          <w:noProof/>
+        </w:rPr>
+      </w:pPr>
+      <w:r>
+        <w:t xml:space="preserve">This query shows that there are duplicate names, even when every name column is selected. Looking into this by selecting a single row of names, I can see what the duplicates look like, to see if they are actually </w:t>
+      </w:r>
+      <w:r>
+        <w:t>duplicates, or if there are differences in the other fields</w:t>
+      </w:r>
+      <w:r>
+        <w:t>, in this case I am looking at a specific example with a fairly specific name which had 10 values associated with it:</w:t>
+      </w:r>
+      <w:r>
+        <w:rPr>
+          <w:noProof/>
+        </w:rPr>
+        <w:t xml:space="preserve"> </w:t>
+      </w:r>
+    </w:p>
+    <w:p>
+      <w:r>
+        <w:lastRenderedPageBreak/>
+        <w:drawing>
+          <wp:inline distT="0" distB="0" distL="0" distR="0" wp14:anchorId="29C29477" wp14:editId="28AE7116">
+            <wp:extent cx="5731510" cy="1414145"/>
+            <wp:effectExtent l="0" t="0" r="2540" b="0"/>
+            <wp:docPr id="1430248010" name="Picture 1" descr="A screenshot of a computer&#10;&#10;AI-generated content may be incorrect."/>
+            <wp:cNvGraphicFramePr>
+              <a:graphicFrameLocks xmlns:a="http://schemas.openxmlformats.org/drawingml/2006/main" noChangeAspect="1"/>
+            </wp:cNvGraphicFramePr>
+            <a:graphic xmlns:a="http://schemas.openxmlformats.org/drawingml/2006/main">
+              <a:graphicData uri="http://schemas.openxmlformats.org/drawingml/2006/picture">
+                <pic:pic xmlns:pic="http://schemas.openxmlformats.org/drawingml/2006/picture">
+                  <pic:nvPicPr>
+                    <pic:cNvPr id="1430248010" name="Picture 1" descr="A screenshot of a computer&#10;&#10;AI-generated content may be incorrect."/>
+                    <pic:cNvPicPr/>
+                  </pic:nvPicPr>
+                  <pic:blipFill>
+                    <a:blip r:embed="rId25"/>
+                    <a:stretch>
+                      <a:fillRect/>
+                    </a:stretch>
+                  </pic:blipFill>
+                  <pic:spPr>
+                    <a:xfrm>
+                      <a:off x="0" y="0"/>
+                      <a:ext cx="5731510" cy="1414145"/>
+                    </a:xfrm>
+                    <a:prstGeom prst="rect">
+                      <a:avLst/>
+                    </a:prstGeom>
+                  </pic:spPr>
+                </pic:pic>
+              </a:graphicData>
+            </a:graphic>
+          </wp:inline>
+        </w:drawing>
+      </w:r>
+    </w:p>
+    <w:p>
+      <w:r>
+        <w:t xml:space="preserve">Interestingly, the only differences between these records are the date of birth, and the country listed for the record. All other details in the record, including identification numbers like Passport and National ID number, are the exact same, meaning that this is likely the same person across multiple records. Considering the dates are set to the default of 01/01/YYYY, it’s likely that these are duplicate records where country and date of birth were not narrowed down due to some reasons. </w:t>
+      </w:r>
+    </w:p>
+    <w:p/>
+    <w:p>
+      <w:pPr>
+        <w:pStyle w:val="Heading2"/>
+      </w:pPr>
+      <w:r>
+        <w:t>Consistency of Data</w:t>
+      </w:r>
+    </w:p>
+    <w:p>
+      <w:r>
+        <w:t xml:space="preserve">From my observations, the data throughout the process has been mostly consistent; </w:t>
+      </w:r>
+      <w:r>
+        <w:t xml:space="preserve">Some values have been missing in some fields, like DOBs, </w:t>
+      </w:r>
+      <w:r>
+        <w:t xml:space="preserve">and of course before splitting, there were larger voids for mismatched entity types and the columns associated with them,  like National ID with entity/ships, but aside from that, the data contained within seems to usually be in the same format, with consistent typefaces and structure. </w:t>
+      </w:r>
+    </w:p>
+    <w:p>
+      <w:r>
+        <w:t xml:space="preserve">Of course there was the issue of UTF-8 </w:t>
+      </w:r>
+      <w:r>
+        <w:t>characters, and some characters not being eligible for importing into MySQL, which may be a compatibility issue, or a encoding issue, which was a problem as I had to lose the non-Latin typeface data, which banks in other countries may have held onto for identifying customers, eg, banks in Saudi Arabia could have their customers in Arabic character names rather than English.</w:t>
+      </w:r>
+    </w:p>
+    <w:p/>
+    <w:p>
+      <w:pPr>
+        <w:pStyle w:val="Heading2"/>
+      </w:pPr>
+      <w:r>
+        <w:t>Missing Fields</w:t>
+      </w:r>
+    </w:p>
+    <w:p>
+      <w:r>
+        <w:t xml:space="preserve">This has already been handled on my end to help with my analysis, but of course inconsistent and missing fields due to mismatched entities was a problem at the start, </w:t>
+      </w:r>
+      <w:r>
+        <w:t>causing bloated, empty columns, which is especially a problem when</w:t>
+      </w:r>
+      <w:r>
+        <w:t xml:space="preserve"> around 27% of the data</w:t>
+      </w:r>
+      <w:r>
+        <w:t xml:space="preserve"> is not eligible to have that missing data like date of births and such. </w:t>
+      </w:r>
+    </w:p>
+    <w:p>
+      <w:r>
+        <w:t>Aside from this, there is still quite a large number of empty fields across the dataset, with address</w:t>
+      </w:r>
+      <w:r>
+        <w:t xml:space="preserve"> fields</w:t>
+      </w:r>
+      <w:r>
+        <w:t xml:space="preserve"> in a lot of areas </w:t>
+      </w:r>
+      <w:r>
+        <w:t>being blank (likely due to having 6 different address columns), as well as positions and ID numbers for Individuals being empty in quite a few cases.</w:t>
+      </w:r>
+    </w:p>
+    <w:p/>
+    <w:p>
+      <w:r>
+        <w:br w:type="page"/>
+      </w:r>
+    </w:p>
+    <w:p>
+      <w:pPr>
+        <w:pStyle w:val="Heading1"/>
+      </w:pPr>
+      <w:r>
+        <w:lastRenderedPageBreak/>
+        <w:t>Exporting Data</w:t>
+      </w:r>
+    </w:p>
+    <w:p>
+      <w:r>
+        <w:t xml:space="preserve">Finally, I want to export my Individual table to CSV. To do this, I first need to find the output folder that MySQL </w:t>
+      </w:r>
+      <w:r>
+        <w:t>has permissions to</w:t>
+      </w:r>
+      <w:r>
+        <w:t xml:space="preserve"> write to</w:t>
+      </w:r>
+      <w:r>
+        <w:t xml:space="preserve"> securely</w:t>
+      </w:r>
+      <w:r>
+        <w:t>, which can be found via this command:</w:t>
+      </w:r>
+    </w:p>
+    <w:p>
+      <w:r>
+        <w:drawing>
+          <wp:inline distT="0" distB="0" distL="0" distR="0" wp14:anchorId="31D2BB22" wp14:editId="625BBCA2">
+            <wp:extent cx="5731510" cy="949960"/>
+            <wp:effectExtent l="0" t="0" r="2540" b="2540"/>
+            <wp:docPr id="199876290" name="Picture 1" descr="A screenshot of a computer&#10;&#10;AI-generated content may be incorrect."/>
+            <wp:cNvGraphicFramePr>
+              <a:graphicFrameLocks xmlns:a="http://schemas.openxmlformats.org/drawingml/2006/main" noChangeAspect="1"/>
+            </wp:cNvGraphicFramePr>
+            <a:graphic xmlns:a="http://schemas.openxmlformats.org/drawingml/2006/main">
+              <a:graphicData uri="http://schemas.openxmlformats.org/drawingml/2006/picture">
+                <pic:pic xmlns:pic="http://schemas.openxmlformats.org/drawingml/2006/picture">
+                  <pic:nvPicPr>
+                    <pic:cNvPr id="199876290" name="Picture 1" descr="A screenshot of a computer&#10;&#10;AI-generated content may be incorrect."/>
+                    <pic:cNvPicPr/>
+                  </pic:nvPicPr>
+                  <pic:blipFill>
+                    <a:blip r:embed="rId26"/>
+                    <a:stretch>
+                      <a:fillRect/>
+                    </a:stretch>
+                  </pic:blipFill>
+                  <pic:spPr>
+                    <a:xfrm>
+                      <a:off x="0" y="0"/>
+                      <a:ext cx="5731510" cy="949960"/>
+                    </a:xfrm>
+                    <a:prstGeom prst="rect">
+                      <a:avLst/>
+                    </a:prstGeom>
+                  </pic:spPr>
+                </pic:pic>
+              </a:graphicData>
+            </a:graphic>
+          </wp:inline>
+        </w:drawing>
+      </w:r>
+    </w:p>
+    <w:p>
+      <w:r>
+        <w:t>With this, I can define my OUTFILE function which exports the table data into a CSV in that directory, which looks like so:</w:t>
+      </w:r>
+    </w:p>
+    <w:p>
+      <w:r>
+        <w:drawing>
+          <wp:inline distT="0" distB="0" distL="0" distR="0" wp14:anchorId="257FCB1E" wp14:editId="3B67A699">
+            <wp:extent cx="5731510" cy="2211070"/>
+            <wp:effectExtent l="0" t="0" r="2540" b="0"/>
+            <wp:docPr id="683389274" name="Picture 1" descr="A screen shot of a computer code&#10;&#10;AI-generated content may be incorrect."/>
+            <wp:cNvGraphicFramePr>
+              <a:graphicFrameLocks xmlns:a="http://schemas.openxmlformats.org/drawingml/2006/main" noChangeAspect="1"/>
+            </wp:cNvGraphicFramePr>
+            <a:graphic xmlns:a="http://schemas.openxmlformats.org/drawingml/2006/main">
+              <a:graphicData uri="http://schemas.openxmlformats.org/drawingml/2006/picture">
+                <pic:pic xmlns:pic="http://schemas.openxmlformats.org/drawingml/2006/picture">
+                  <pic:nvPicPr>
+                    <pic:cNvPr id="683389274" name="Picture 1" descr="A screen shot of a computer code&#10;&#10;AI-generated content may be incorrect."/>
+                    <pic:cNvPicPr/>
+                  </pic:nvPicPr>
+                  <pic:blipFill>
+                    <a:blip r:embed="rId27"/>
+                    <a:stretch>
+                      <a:fillRect/>
+                    </a:stretch>
+                  </pic:blipFill>
+                  <pic:spPr>
+                    <a:xfrm>
+                      <a:off x="0" y="0"/>
+                      <a:ext cx="5731510" cy="2211070"/>
+                    </a:xfrm>
+                    <a:prstGeom prst="rect">
+                      <a:avLst/>
+                    </a:prstGeom>
+                  </pic:spPr>
+                </pic:pic>
+              </a:graphicData>
+            </a:graphic>
+          </wp:inline>
+        </w:drawing>
+      </w:r>
+    </w:p>
+    <w:p>
+      <w:r>
+        <w:t xml:space="preserve">The first SELECT is for defining column headings as first row of the file, followed up by a UNION with the rest of the data from the table. The result is a CSV </w:t>
+      </w:r>
+      <w:r>
+        <w:t xml:space="preserve">output </w:t>
+      </w:r>
+      <w:r>
+        <w:t>like so</w:t>
+      </w:r>
+      <w:r>
+        <w:t xml:space="preserve"> that can be used anywhere with CSV support</w:t>
+      </w:r>
+      <w:r>
+        <w:t>:</w:t>
+      </w:r>
+    </w:p>
+    <w:p>
+      <w:r>
+        <w:drawing>
+          <wp:inline distT="0" distB="0" distL="0" distR="0" wp14:anchorId="0625D1E6" wp14:editId="4D5A0632">
+            <wp:extent cx="5731510" cy="3068955"/>
+            <wp:effectExtent l="0" t="0" r="2540" b="0"/>
+            <wp:docPr id="1607319897" name="Picture 1" descr="A screen shot of a computer screen&#10;&#10;AI-generated content may be incorrect."/>
+            <wp:cNvGraphicFramePr>
+              <a:graphicFrameLocks xmlns:a="http://schemas.openxmlformats.org/drawingml/2006/main" noChangeAspect="1"/>
+            </wp:cNvGraphicFramePr>
+            <a:graphic xmlns:a="http://schemas.openxmlformats.org/drawingml/2006/main">
+              <a:graphicData uri="http://schemas.openxmlformats.org/drawingml/2006/picture">
+                <pic:pic xmlns:pic="http://schemas.openxmlformats.org/drawingml/2006/picture">
+                  <pic:nvPicPr>
+                    <pic:cNvPr id="1607319897" name="Picture 1" descr="A screen shot of a computer screen&#10;&#10;AI-generated content may be incorrect."/>
+                    <pic:cNvPicPr/>
+                  </pic:nvPicPr>
+                  <pic:blipFill>
+                    <a:blip r:embed="rId28"/>
+                    <a:stretch>
+                      <a:fillRect/>
+                    </a:stretch>
+                  </pic:blipFill>
+                  <pic:spPr>
+                    <a:xfrm>
+                      <a:off x="0" y="0"/>
+                      <a:ext cx="5731510" cy="3068955"/>
+                    </a:xfrm>
+                    <a:prstGeom prst="rect">
+                      <a:avLst/>
+                    </a:prstGeom>
+                  </pic:spPr>
+                </pic:pic>
+              </a:graphicData>
+            </a:graphic>
+          </wp:inline>
+        </w:drawing>
       </w:r>
     </w:p>
     <w:p/>

</xml_diff>